<commit_message>
cambios en el logo
</commit_message>
<xml_diff>
--- a/entrega-final/informe-proyecto-grupo-4.docx
+++ b/entrega-final/informe-proyecto-grupo-4.docx
@@ -158,6 +158,9 @@
     <w:p>
       <w:pPr>
         <w:jc w:val="both"/>
+        <w:rPr>
+          <w:noProof/>
+        </w:rPr>
       </w:pPr>
       <w:r>
         <w:rPr>
@@ -210,10 +213,10 @@
           <w:noProof/>
         </w:rPr>
         <w:drawing>
-          <wp:inline distT="0" distB="0" distL="0" distR="0" wp14:anchorId="31855AF2" wp14:editId="58100588">
-            <wp:extent cx="1808017" cy="1963239"/>
+          <wp:inline distT="0" distB="0" distL="0" distR="0" wp14:anchorId="0DA43545" wp14:editId="560B62F4">
+            <wp:extent cx="1962150" cy="1831191"/>
             <wp:effectExtent l="0" t="0" r="0" b="0"/>
-            <wp:docPr id="25" name="Imagen 25"/>
+            <wp:docPr id="31" name="Imagen 31"/>
             <wp:cNvGraphicFramePr>
               <a:graphicFrameLocks xmlns:a="http://schemas.openxmlformats.org/drawingml/2006/main" noChangeAspect="1"/>
             </wp:cNvGraphicFramePr>
@@ -221,7 +224,7 @@
               <a:graphicData uri="http://schemas.openxmlformats.org/drawingml/2006/picture">
                 <pic:pic xmlns:pic="http://schemas.openxmlformats.org/drawingml/2006/picture">
                   <pic:nvPicPr>
-                    <pic:cNvPr id="0" name="Picture 2"/>
+                    <pic:cNvPr id="0" name="Picture 3"/>
                     <pic:cNvPicPr>
                       <a:picLocks noChangeAspect="1" noChangeArrowheads="1"/>
                     </pic:cNvPicPr>
@@ -242,7 +245,7 @@
                   <pic:spPr bwMode="auto">
                     <a:xfrm>
                       <a:off x="0" y="0"/>
-                      <a:ext cx="1817847" cy="1973913"/>
+                      <a:ext cx="1971458" cy="1839877"/>
                     </a:xfrm>
                     <a:prstGeom prst="rect">
                       <a:avLst/>
@@ -255,6 +258,8 @@
           </wp:inline>
         </w:drawing>
       </w:r>
+      <w:bookmarkStart w:id="0" w:name="_GoBack"/>
+      <w:bookmarkEnd w:id="0"/>
     </w:p>
     <w:p>
       <w:pPr>
@@ -738,8 +743,8 @@
           <w:color w:val="000000"/>
         </w:rPr>
       </w:pPr>
-      <w:bookmarkStart w:id="0" w:name="_heading=h.30j0zll" w:colFirst="0" w:colLast="0"/>
-      <w:bookmarkEnd w:id="0"/>
+      <w:bookmarkStart w:id="1" w:name="_heading=h.30j0zll" w:colFirst="0" w:colLast="0"/>
+      <w:bookmarkEnd w:id="1"/>
       <w:r>
         <w:rPr>
           <w:color w:val="000000"/>
@@ -4012,7 +4017,21 @@
           <w:rFonts w:ascii="Times New Roman" w:hAnsi="Times New Roman"/>
           <w:color w:val="000000"/>
         </w:rPr>
-        <w:t>en el cuadro de programación algún carácter</w:t>
+        <w:t xml:space="preserve">en el </w:t>
+      </w:r>
+      <w:r>
+        <w:rPr>
+          <w:rFonts w:ascii="Times New Roman" w:hAnsi="Times New Roman"/>
+          <w:color w:val="000000"/>
+        </w:rPr>
+        <w:t xml:space="preserve">panel </w:t>
+      </w:r>
+      <w:r>
+        <w:rPr>
+          <w:rFonts w:ascii="Times New Roman" w:hAnsi="Times New Roman"/>
+          <w:color w:val="000000"/>
+        </w:rPr>
+        <w:t>de programación algún carácter</w:t>
       </w:r>
       <w:r>
         <w:rPr>
@@ -4054,7 +4073,21 @@
           <w:rFonts w:ascii="Times New Roman" w:hAnsi="Times New Roman"/>
           <w:color w:val="000000"/>
         </w:rPr>
-        <w:t>del lenguaje Brainfuck++, entonces se mostrará en el cuadro de programación con un color específico dependiendo del carácter digitado.</w:t>
+        <w:t xml:space="preserve">del lenguaje Brainfuck++, entonces se mostrará en el </w:t>
+      </w:r>
+      <w:r>
+        <w:rPr>
+          <w:rFonts w:ascii="Times New Roman" w:hAnsi="Times New Roman"/>
+          <w:color w:val="000000"/>
+        </w:rPr>
+        <w:t>panel de programación</w:t>
+      </w:r>
+      <w:r>
+        <w:rPr>
+          <w:rFonts w:ascii="Times New Roman" w:hAnsi="Times New Roman"/>
+          <w:color w:val="000000"/>
+        </w:rPr>
+        <w:t xml:space="preserve"> con un color específico dependiendo del carácter digitado.</w:t>
       </w:r>
     </w:p>
     <w:p>
@@ -4442,7 +4475,21 @@
           <w:rFonts w:ascii="Times New Roman" w:hAnsi="Times New Roman"/>
           <w:color w:val="000000"/>
         </w:rPr>
-        <w:t xml:space="preserve">El usuario deberá ingresar en el cuadro de programación </w:t>
+        <w:t xml:space="preserve">El usuario deberá ingresar en el </w:t>
+      </w:r>
+      <w:r>
+        <w:rPr>
+          <w:rFonts w:ascii="Times New Roman" w:hAnsi="Times New Roman"/>
+          <w:color w:val="000000"/>
+        </w:rPr>
+        <w:t xml:space="preserve">panel </w:t>
+      </w:r>
+      <w:r>
+        <w:rPr>
+          <w:rFonts w:ascii="Times New Roman" w:hAnsi="Times New Roman"/>
+          <w:color w:val="000000"/>
+        </w:rPr>
+        <w:t xml:space="preserve">de programación </w:t>
       </w:r>
       <w:r>
         <w:rPr>
@@ -4504,8 +4551,426 @@
         </w:rPr>
         <w:t>.</w:t>
       </w:r>
-      <w:bookmarkStart w:id="1" w:name="_GoBack"/>
-      <w:bookmarkEnd w:id="1"/>
+    </w:p>
+    <w:p>
+      <w:pPr>
+        <w:pStyle w:val="Ttulo2"/>
+        <w:keepNext w:val="0"/>
+        <w:numPr>
+          <w:ilvl w:val="0"/>
+          <w:numId w:val="5"/>
+        </w:numPr>
+        <w:spacing w:before="280" w:after="280"/>
+        <w:rPr>
+          <w:color w:val="000000"/>
+        </w:rPr>
+      </w:pPr>
+      <w:r>
+        <w:rPr>
+          <w:color w:val="000000"/>
+        </w:rPr>
+        <w:t>Control de errores de compilación</w:t>
+      </w:r>
+      <w:r>
+        <w:rPr>
+          <w:color w:val="000000"/>
+        </w:rPr>
+        <w:t>.</w:t>
+      </w:r>
+    </w:p>
+    <w:p>
+      <w:pPr>
+        <w:pStyle w:val="Ttulo2"/>
+        <w:keepNext w:val="0"/>
+        <w:numPr>
+          <w:ilvl w:val="0"/>
+          <w:numId w:val="5"/>
+        </w:numPr>
+        <w:spacing w:before="280" w:after="280"/>
+        <w:jc w:val="both"/>
+        <w:rPr>
+          <w:i w:val="0"/>
+          <w:color w:val="000000"/>
+        </w:rPr>
+      </w:pPr>
+      <w:r>
+        <w:rPr>
+          <w:color w:val="000000"/>
+          <w:lang w:val="es-ES"/>
+        </w:rPr>
+        <w:t>Descripción:</w:t>
+      </w:r>
+      <w:r>
+        <w:rPr>
+          <w:color w:val="000000"/>
+          <w:lang w:val="es-ES"/>
+        </w:rPr>
+        <w:t xml:space="preserve"> </w:t>
+      </w:r>
+      <w:r>
+        <w:rPr>
+          <w:i w:val="0"/>
+          <w:color w:val="000000"/>
+        </w:rPr>
+        <w:t>Esta funcionalidad permite que c</w:t>
+      </w:r>
+      <w:r>
+        <w:rPr>
+          <w:i w:val="0"/>
+          <w:color w:val="000000"/>
+        </w:rPr>
+        <w:t xml:space="preserve">uando el usuario ejecute un código </w:t>
+      </w:r>
+      <w:r>
+        <w:rPr>
+          <w:i w:val="0"/>
+          <w:color w:val="000000"/>
+        </w:rPr>
+        <w:t>que:</w:t>
+      </w:r>
+    </w:p>
+    <w:p>
+      <w:pPr>
+        <w:pStyle w:val="Ttulo2"/>
+        <w:keepNext w:val="0"/>
+        <w:numPr>
+          <w:ilvl w:val="1"/>
+          <w:numId w:val="5"/>
+        </w:numPr>
+        <w:spacing w:before="280" w:after="280"/>
+        <w:jc w:val="both"/>
+        <w:rPr>
+          <w:i w:val="0"/>
+          <w:color w:val="000000"/>
+          <w:lang w:val="es-ES"/>
+        </w:rPr>
+      </w:pPr>
+      <w:r>
+        <w:rPr>
+          <w:i w:val="0"/>
+          <w:color w:val="000000"/>
+          <w:lang w:val="es-ES"/>
+        </w:rPr>
+        <w:t>Intente acceder a espacios prohibidos en memoria (memoria de 256 espacios).</w:t>
+      </w:r>
+    </w:p>
+    <w:p>
+      <w:pPr>
+        <w:pStyle w:val="Prrafodelista"/>
+        <w:numPr>
+          <w:ilvl w:val="1"/>
+          <w:numId w:val="5"/>
+        </w:numPr>
+        <w:jc w:val="both"/>
+      </w:pPr>
+      <w:r>
+        <w:rPr>
+          <w:rFonts w:ascii="Times New Roman" w:hAnsi="Times New Roman"/>
+        </w:rPr>
+        <w:t>Contenga caracteres que no son de la sintaxis de Brainfuck++.</w:t>
+      </w:r>
+    </w:p>
+    <w:p>
+      <w:pPr>
+        <w:ind w:left="404" w:firstLine="31"/>
+        <w:jc w:val="both"/>
+      </w:pPr>
+      <w:r>
+        <w:t xml:space="preserve">En </w:t>
+      </w:r>
+      <w:r>
+        <w:t>el panel de</w:t>
+      </w:r>
+      <w:r>
+        <w:t xml:space="preserve"> </w:t>
+      </w:r>
+      <w:r>
+        <w:rPr>
+          <w:i/>
+          <w:iCs/>
+        </w:rPr>
+        <w:t>S</w:t>
+      </w:r>
+      <w:r>
+        <w:rPr>
+          <w:i/>
+          <w:iCs/>
+        </w:rPr>
+        <w:t>alida</w:t>
+      </w:r>
+      <w:r>
+        <w:t xml:space="preserve"> se muestre el error correspondiente en</w:t>
+      </w:r>
+      <w:r>
+        <w:t xml:space="preserve"> </w:t>
+      </w:r>
+      <w:r>
+        <w:t xml:space="preserve">color rojo y la memoria </w:t>
+      </w:r>
+      <w:r>
+        <w:t>quede en el estado anterior a ser compilado dicho código</w:t>
+      </w:r>
+      <w:r>
+        <w:t>.</w:t>
+      </w:r>
+    </w:p>
+    <w:p>
+      <w:pPr>
+        <w:ind w:left="404" w:firstLine="31"/>
+        <w:jc w:val="both"/>
+      </w:pPr>
+    </w:p>
+    <w:p>
+      <w:pPr>
+        <w:shd w:val="clear" w:color="auto" w:fill="FFFFFF"/>
+        <w:ind w:left="360"/>
+        <w:rPr>
+          <w:color w:val="000000"/>
+        </w:rPr>
+      </w:pPr>
+      <w:r>
+        <w:rPr>
+          <w:i/>
+          <w:color w:val="000000"/>
+        </w:rPr>
+        <w:t>Acciones iniciadoras y comportamiento esperado</w:t>
+      </w:r>
+      <w:r>
+        <w:rPr>
+          <w:color w:val="000000"/>
+        </w:rPr>
+        <w:t>:</w:t>
+      </w:r>
+    </w:p>
+    <w:p>
+      <w:pPr>
+        <w:pStyle w:val="Prrafodelista"/>
+        <w:numPr>
+          <w:ilvl w:val="0"/>
+          <w:numId w:val="19"/>
+        </w:numPr>
+        <w:shd w:val="clear" w:color="auto" w:fill="FFFFFF"/>
+        <w:jc w:val="both"/>
+        <w:rPr>
+          <w:color w:val="000000"/>
+        </w:rPr>
+      </w:pPr>
+      <w:r>
+        <w:rPr>
+          <w:rFonts w:ascii="Times New Roman" w:hAnsi="Times New Roman"/>
+          <w:color w:val="000000"/>
+        </w:rPr>
+        <w:t xml:space="preserve">El usuario deberá </w:t>
+      </w:r>
+      <w:r>
+        <w:rPr>
+          <w:rFonts w:ascii="Times New Roman" w:hAnsi="Times New Roman"/>
+          <w:color w:val="000000"/>
+        </w:rPr>
+        <w:t xml:space="preserve">escribir su código </w:t>
+      </w:r>
+      <w:r>
+        <w:rPr>
+          <w:rFonts w:ascii="Times New Roman" w:hAnsi="Times New Roman"/>
+          <w:color w:val="000000"/>
+        </w:rPr>
+        <w:t xml:space="preserve">en el </w:t>
+      </w:r>
+      <w:r>
+        <w:rPr>
+          <w:rFonts w:ascii="Times New Roman" w:hAnsi="Times New Roman"/>
+          <w:color w:val="000000"/>
+        </w:rPr>
+        <w:t xml:space="preserve">panel </w:t>
+      </w:r>
+      <w:r>
+        <w:rPr>
+          <w:rFonts w:ascii="Times New Roman" w:hAnsi="Times New Roman"/>
+          <w:color w:val="000000"/>
+        </w:rPr>
+        <w:t>de programación.</w:t>
+      </w:r>
+    </w:p>
+    <w:p>
+      <w:pPr>
+        <w:pStyle w:val="Prrafodelista"/>
+        <w:numPr>
+          <w:ilvl w:val="0"/>
+          <w:numId w:val="19"/>
+        </w:numPr>
+        <w:shd w:val="clear" w:color="auto" w:fill="FFFFFF"/>
+        <w:jc w:val="both"/>
+        <w:rPr>
+          <w:color w:val="000000"/>
+        </w:rPr>
+      </w:pPr>
+      <w:r>
+        <w:rPr>
+          <w:rFonts w:ascii="Times New Roman" w:hAnsi="Times New Roman"/>
+          <w:color w:val="000000"/>
+        </w:rPr>
+        <w:t xml:space="preserve">Una vez hecho esto, el usuario </w:t>
+      </w:r>
+      <w:r>
+        <w:rPr>
+          <w:rFonts w:ascii="Times New Roman" w:hAnsi="Times New Roman"/>
+          <w:color w:val="000000"/>
+        </w:rPr>
+        <w:t xml:space="preserve">deberá ir al menú superior y en el submenú de </w:t>
+      </w:r>
+      <w:r>
+        <w:rPr>
+          <w:rFonts w:ascii="Times New Roman" w:hAnsi="Times New Roman"/>
+          <w:i/>
+          <w:iCs/>
+          <w:color w:val="000000"/>
+        </w:rPr>
+        <w:t>Proyecto</w:t>
+      </w:r>
+      <w:r>
+        <w:rPr>
+          <w:rFonts w:ascii="Times New Roman" w:hAnsi="Times New Roman"/>
+          <w:color w:val="000000"/>
+        </w:rPr>
+        <w:t xml:space="preserve">, seleccionar la opción </w:t>
+      </w:r>
+      <w:r>
+        <w:rPr>
+          <w:rFonts w:ascii="Times New Roman" w:hAnsi="Times New Roman"/>
+          <w:i/>
+          <w:iCs/>
+          <w:color w:val="000000"/>
+        </w:rPr>
+        <w:t>Correr</w:t>
+      </w:r>
+      <w:r>
+        <w:rPr>
+          <w:rFonts w:ascii="Times New Roman" w:hAnsi="Times New Roman"/>
+          <w:color w:val="000000"/>
+        </w:rPr>
+        <w:t>.</w:t>
+      </w:r>
+      <w:r>
+        <w:rPr>
+          <w:rFonts w:ascii="Times New Roman" w:hAnsi="Times New Roman"/>
+          <w:color w:val="000000"/>
+        </w:rPr>
+        <w:t xml:space="preserve"> De igual modo,</w:t>
+      </w:r>
+      <w:r>
+        <w:rPr>
+          <w:rFonts w:ascii="Times New Roman" w:hAnsi="Times New Roman"/>
+          <w:color w:val="000000"/>
+        </w:rPr>
+        <w:t xml:space="preserve"> también el usuario puede utilizar el atajo de teclado </w:t>
+      </w:r>
+      <w:r>
+        <w:rPr>
+          <w:rFonts w:ascii="Times New Roman" w:hAnsi="Times New Roman"/>
+          <w:i/>
+          <w:iCs/>
+          <w:color w:val="000000"/>
+        </w:rPr>
+        <w:t xml:space="preserve">Ctrl-R </w:t>
+      </w:r>
+      <w:r>
+        <w:rPr>
+          <w:rFonts w:ascii="Times New Roman" w:hAnsi="Times New Roman"/>
+          <w:color w:val="000000"/>
+        </w:rPr>
+        <w:t>para correr el código.</w:t>
+      </w:r>
+    </w:p>
+    <w:p>
+      <w:pPr>
+        <w:pStyle w:val="Prrafodelista"/>
+        <w:numPr>
+          <w:ilvl w:val="0"/>
+          <w:numId w:val="19"/>
+        </w:numPr>
+        <w:shd w:val="clear" w:color="auto" w:fill="FFFFFF"/>
+        <w:jc w:val="both"/>
+        <w:rPr>
+          <w:color w:val="000000"/>
+        </w:rPr>
+      </w:pPr>
+      <w:r>
+        <w:rPr>
+          <w:rFonts w:ascii="Times New Roman" w:hAnsi="Times New Roman"/>
+          <w:color w:val="000000"/>
+        </w:rPr>
+        <w:t xml:space="preserve">Después, el compilador tratará de compilar el </w:t>
+      </w:r>
+      <w:r>
+        <w:rPr>
+          <w:rFonts w:ascii="Times New Roman" w:hAnsi="Times New Roman"/>
+          <w:color w:val="000000"/>
+        </w:rPr>
+        <w:t>código,</w:t>
+      </w:r>
+      <w:r>
+        <w:rPr>
+          <w:rFonts w:ascii="Times New Roman" w:hAnsi="Times New Roman"/>
+          <w:color w:val="000000"/>
+        </w:rPr>
+        <w:t xml:space="preserve"> pero si encuentra alguno de los dos errores mencionados anteriormente entonces </w:t>
+      </w:r>
+      <w:r>
+        <w:rPr>
+          <w:rFonts w:ascii="Times New Roman" w:hAnsi="Times New Roman"/>
+          <w:color w:val="000000"/>
+        </w:rPr>
+        <w:t xml:space="preserve">dejará de compilar el programa e imprimirá en el panel de </w:t>
+      </w:r>
+      <w:r>
+        <w:rPr>
+          <w:rFonts w:ascii="Times New Roman" w:hAnsi="Times New Roman"/>
+          <w:i/>
+          <w:iCs/>
+          <w:color w:val="000000"/>
+        </w:rPr>
+        <w:t>S</w:t>
+      </w:r>
+      <w:r>
+        <w:rPr>
+          <w:rFonts w:ascii="Times New Roman" w:hAnsi="Times New Roman"/>
+          <w:i/>
+          <w:iCs/>
+          <w:color w:val="000000"/>
+        </w:rPr>
+        <w:t>alida</w:t>
+      </w:r>
+      <w:r>
+        <w:rPr>
+          <w:rFonts w:ascii="Times New Roman" w:hAnsi="Times New Roman"/>
+          <w:color w:val="000000"/>
+        </w:rPr>
+        <w:t xml:space="preserve"> el error correspondiente en color rojo </w:t>
+      </w:r>
+      <w:r>
+        <w:rPr>
+          <w:rFonts w:ascii="Times New Roman" w:hAnsi="Times New Roman"/>
+          <w:color w:val="000000"/>
+        </w:rPr>
+        <w:t>y dejará la memoria en el estado anterior</w:t>
+      </w:r>
+      <w:r>
+        <w:rPr>
+          <w:rFonts w:ascii="Times New Roman" w:hAnsi="Times New Roman"/>
+          <w:color w:val="000000"/>
+        </w:rPr>
+        <w:t xml:space="preserve"> a ser compilado dicho código.</w:t>
+      </w:r>
+    </w:p>
+    <w:p>
+      <w:pPr>
+        <w:shd w:val="clear" w:color="auto" w:fill="FFFFFF"/>
+        <w:ind w:left="360"/>
+        <w:jc w:val="both"/>
+        <w:rPr>
+          <w:color w:val="000000"/>
+        </w:rPr>
+      </w:pPr>
     </w:p>
     <w:p>
       <w:pPr>
@@ -4516,6 +4981,7 @@
         </w:numPr>
       </w:pPr>
       <w:r>
+        <w:lastRenderedPageBreak/>
         <w:t xml:space="preserve">DESCRIPCIÓN DE LA INTERFAZ DE USUARIO PRELIMINAR </w:t>
       </w:r>
     </w:p>
@@ -4603,11 +5069,10 @@
           <w:noProof/>
           <w:lang w:val="es-ES" w:eastAsia="es-ES"/>
         </w:rPr>
-        <w:lastRenderedPageBreak/>
         <w:drawing>
-          <wp:inline distT="0" distB="0" distL="0" distR="0" wp14:anchorId="7C08B376" wp14:editId="009E4934">
-            <wp:extent cx="3200400" cy="2277110"/>
-            <wp:effectExtent l="0" t="0" r="0" b="8890"/>
+          <wp:inline distT="0" distB="0" distL="0" distR="0" wp14:anchorId="7C08B376" wp14:editId="085CCB79">
+            <wp:extent cx="2828925" cy="1819275"/>
+            <wp:effectExtent l="0" t="0" r="9525" b="9525"/>
             <wp:docPr id="3" name="Imagen 3" descr="Captura de pantalla de un celular&#10;&#10;Descripción generada automáticamente"/>
             <wp:cNvGraphicFramePr>
               <a:graphicFrameLocks xmlns:a="http://schemas.openxmlformats.org/drawingml/2006/main" noChangeAspect="1"/>
@@ -4619,7 +5084,7 @@
                     <pic:cNvPr id="3" name="Mockup.png"/>
                     <pic:cNvPicPr/>
                   </pic:nvPicPr>
-                  <pic:blipFill>
+                  <pic:blipFill rotWithShape="1">
                     <a:blip r:embed="rId23" cstate="print">
                       <a:extLst>
                         <a:ext uri="{28A0092B-C50C-407E-A947-70E740481C1C}">
@@ -4627,18 +5092,25 @@
                         </a:ext>
                       </a:extLst>
                     </a:blip>
-                    <a:stretch>
-                      <a:fillRect/>
-                    </a:stretch>
+                    <a:srcRect l="3572" t="5019" r="8035" b="15087"/>
+                    <a:stretch/>
                   </pic:blipFill>
-                  <pic:spPr>
+                  <pic:spPr bwMode="auto">
                     <a:xfrm>
                       <a:off x="0" y="0"/>
-                      <a:ext cx="3200400" cy="2277110"/>
+                      <a:ext cx="2828925" cy="1819275"/>
                     </a:xfrm>
                     <a:prstGeom prst="rect">
                       <a:avLst/>
                     </a:prstGeom>
+                    <a:ln>
+                      <a:noFill/>
+                    </a:ln>
+                    <a:extLst>
+                      <a:ext uri="{53640926-AAD7-44D8-BBD7-CCE9431645EC}">
+                        <a14:shadowObscured xmlns:a14="http://schemas.microsoft.com/office/drawing/2010/main"/>
+                      </a:ext>
+                    </a:extLst>
                   </pic:spPr>
                 </pic:pic>
               </a:graphicData>
@@ -4647,9 +5119,6 @@
         </w:drawing>
       </w:r>
     </w:p>
-    <w:p/>
-    <w:p/>
-    <w:p/>
     <w:p>
       <w:r>
         <w:t xml:space="preserve">Primera </w:t>
@@ -5021,7 +5490,8 @@
     <w:p>
       <w:pPr>
         <w:rPr>
-          <w:rStyle w:val="Hipervnculo"/>
+          <w:color w:val="0000FF"/>
+          <w:u w:val="single"/>
         </w:rPr>
       </w:pPr>
       <w:hyperlink r:id="rId25" w:history="1">
@@ -5033,14 +5503,6 @@
         </w:r>
       </w:hyperlink>
     </w:p>
-    <w:p>
-      <w:pPr>
-        <w:rPr>
-          <w:rStyle w:val="Hipervnculo"/>
-        </w:rPr>
-      </w:pPr>
-    </w:p>
-    <w:p/>
     <w:p>
       <w:pPr>
         <w:pStyle w:val="Ttulo1"/>
@@ -5306,6 +5768,7 @@
               <w:jc w:val="both"/>
             </w:pPr>
             <w:r>
+              <w:lastRenderedPageBreak/>
               <w:t>100</w:t>
             </w:r>
           </w:p>
@@ -5674,15 +6137,7 @@
           <w:i/>
           <w:iCs/>
         </w:rPr>
-        <w:t xml:space="preserve">Complejidad: La complejidad es O(log(n)) ya que al ser un árbol AVL la cantidad de nodos recorridos será por mucho la altura del albor, y las rotaciones tienen </w:t>
-      </w:r>
-      <w:r>
-        <w:rPr>
-          <w:i/>
-          <w:iCs/>
-        </w:rPr>
-        <w:lastRenderedPageBreak/>
-        <w:t>complejidad O(1). La grafica se muestra distinta porque se están reutilizando espacios en memoria.</w:t>
+        <w:t>Complejidad: La complejidad es O(log(n)) ya que al ser un árbol AVL la cantidad de nodos recorridos será por mucho la altura del albor, y las rotaciones tienen complejidad O(1). La grafica se muestra distinta porque se están reutilizando espacios en memoria.</w:t>
       </w:r>
     </w:p>
     <w:p>
@@ -6249,7 +6704,14 @@
           <w:i/>
           <w:iCs/>
         </w:rPr>
-        <w:t>Complejidad: La complejidad es O(log(n)) ya que al estar implementado con un árbol AVL, en el peor de los casos para eliminar un nodo se va a recorrer una cantidad de nodos igual a la altura del árbol (log(n)). La grafica se muestra de esa forma ya que se están reutilizando espacios en memoria.</w:t>
+        <w:t xml:space="preserve">Complejidad: La complejidad es O(log(n)) ya que al estar implementado con un árbol AVL, en el peor de los casos para eliminar un nodo se va a recorrer una cantidad de nodos igual a la altura del árbol (log(n)). </w:t>
+      </w:r>
+      <w:r>
+        <w:rPr>
+          <w:i/>
+          <w:iCs/>
+        </w:rPr>
+        <w:t>La grafica se muestra de esa forma ya que se están reutilizando espacios en memoria.</w:t>
       </w:r>
     </w:p>
     <w:p>
@@ -7691,6 +8153,7 @@
           <w:noProof/>
           <w:lang w:val="es-ES" w:eastAsia="es-ES"/>
         </w:rPr>
+        <w:lastRenderedPageBreak/>
         <w:drawing>
           <wp:inline distT="0" distB="0" distL="0" distR="0" wp14:anchorId="64FD6467" wp14:editId="0D4D531D">
             <wp:extent cx="3231127" cy="1453856"/>
@@ -8182,7 +8645,6 @@
               <w:jc w:val="both"/>
             </w:pPr>
             <w:r>
-              <w:lastRenderedPageBreak/>
               <w:t>500000</w:t>
             </w:r>
           </w:p>
@@ -9589,27 +10051,31 @@
         </w:pBdr>
         <w:jc w:val="both"/>
       </w:pPr>
-    </w:p>
-    <w:p>
-      <w:pPr>
-        <w:pBdr>
-          <w:top w:val="nil"/>
-          <w:left w:val="nil"/>
-          <w:bottom w:val="nil"/>
-          <w:right w:val="nil"/>
-          <w:between w:val="nil"/>
-        </w:pBdr>
-        <w:jc w:val="both"/>
-      </w:pPr>
       <w:r>
         <w:rPr>
           <w:noProof/>
           <w:lang w:val="es-ES" w:eastAsia="es-ES"/>
         </w:rPr>
         <w:drawing>
-          <wp:inline distT="0" distB="0" distL="0" distR="0" wp14:anchorId="7C609C0A" wp14:editId="294EB5E0">
+          <wp:anchor distT="0" distB="0" distL="114300" distR="114300" simplePos="0" relativeHeight="251660288" behindDoc="0" locked="0" layoutInCell="1" allowOverlap="1" wp14:anchorId="7C609C0A" wp14:editId="4805FCFC">
+            <wp:simplePos x="0" y="0"/>
+            <wp:positionH relativeFrom="column">
+              <wp:posOffset>3810</wp:posOffset>
+            </wp:positionH>
+            <wp:positionV relativeFrom="paragraph">
+              <wp:posOffset>-635</wp:posOffset>
+            </wp:positionV>
             <wp:extent cx="3190358" cy="1435512"/>
             <wp:effectExtent l="0" t="0" r="0" b="0"/>
+            <wp:wrapThrough wrapText="bothSides">
+              <wp:wrapPolygon edited="0">
+                <wp:start x="0" y="0"/>
+                <wp:lineTo x="0" y="21218"/>
+                <wp:lineTo x="21411" y="21218"/>
+                <wp:lineTo x="21411" y="0"/>
+                <wp:lineTo x="0" y="0"/>
+              </wp:wrapPolygon>
+            </wp:wrapThrough>
             <wp:docPr id="44" name="Imagen 44"/>
             <wp:cNvGraphicFramePr>
               <a:graphicFrameLocks xmlns:a="http://schemas.openxmlformats.org/drawingml/2006/main" noChangeAspect="1"/>
@@ -9639,7 +10105,7 @@
                   <pic:spPr bwMode="auto">
                     <a:xfrm>
                       <a:off x="0" y="0"/>
-                      <a:ext cx="3198821" cy="1439320"/>
+                      <a:ext cx="3190358" cy="1435512"/>
                     </a:xfrm>
                     <a:prstGeom prst="rect">
                       <a:avLst/>
@@ -9649,21 +10115,9 @@
                 </pic:pic>
               </a:graphicData>
             </a:graphic>
-          </wp:inline>
+          </wp:anchor>
         </w:drawing>
       </w:r>
-    </w:p>
-    <w:p>
-      <w:pPr>
-        <w:pBdr>
-          <w:top w:val="nil"/>
-          <w:left w:val="nil"/>
-          <w:bottom w:val="nil"/>
-          <w:right w:val="nil"/>
-          <w:between w:val="nil"/>
-        </w:pBdr>
-        <w:jc w:val="both"/>
-      </w:pPr>
     </w:p>
     <w:p>
       <w:pPr>
@@ -11530,6 +11984,7 @@
                 <w:sz w:val="18"/>
                 <w:szCs w:val="18"/>
               </w:rPr>
+              <w:lastRenderedPageBreak/>
               <w:t>10000000</w:t>
             </w:r>
           </w:p>
@@ -12009,7 +12464,6 @@
                 <w:sz w:val="18"/>
                 <w:szCs w:val="18"/>
               </w:rPr>
-              <w:lastRenderedPageBreak/>
               <w:t>10000</w:t>
             </w:r>
           </w:p>
@@ -13737,14 +14191,7 @@
           <w:i/>
           <w:iCs/>
         </w:rPr>
-        <w:t xml:space="preserve">Complejidad: La complejidad es O(1) porque al estar utilizando una tabla hash el acceso es en tiempo constante. El pico de la gráfica es debido a que al ser </w:t>
-      </w:r>
-      <w:r>
-        <w:rPr>
-          <w:i/>
-          <w:iCs/>
-        </w:rPr>
-        <w:t>tanta la cantidad de caracteres el computador no hace esa operación en la memoria RAM.</w:t>
+        <w:t>Complejidad: La complejidad es O(1) porque al estar utilizando una tabla hash el acceso es en tiempo constante. El pico de la gráfica es debido a que al ser tanta la cantidad de caracteres el computador no hace esa operación en la memoria RAM.</w:t>
       </w:r>
     </w:p>
     <w:p>
@@ -15397,9 +15844,9 @@
     </w:lvl>
   </w:abstractNum>
   <w:abstractNum w:abstractNumId="12" w15:restartNumberingAfterBreak="0">
-    <w:nsid w:val="477B0C2F"/>
+    <w:nsid w:val="42DF1B4A"/>
     <w:multiLevelType w:val="hybridMultilevel"/>
-    <w:tmpl w:val="F0BE3216"/>
+    <w:tmpl w:val="8D9E6E82"/>
     <w:lvl w:ilvl="0" w:tplc="A02E6ADA">
       <w:start w:val="1"/>
       <w:numFmt w:val="decimal"/>
@@ -15486,6 +15933,95 @@
     </w:lvl>
   </w:abstractNum>
   <w:abstractNum w:abstractNumId="13" w15:restartNumberingAfterBreak="0">
+    <w:nsid w:val="477B0C2F"/>
+    <w:multiLevelType w:val="hybridMultilevel"/>
+    <w:tmpl w:val="F0BE3216"/>
+    <w:lvl w:ilvl="0" w:tplc="A02E6ADA">
+      <w:start w:val="1"/>
+      <w:numFmt w:val="decimal"/>
+      <w:lvlText w:val="%1."/>
+      <w:lvlJc w:val="left"/>
+      <w:pPr>
+        <w:ind w:left="720" w:hanging="360"/>
+      </w:pPr>
+      <w:rPr>
+        <w:rFonts w:ascii="Times New Roman" w:hAnsi="Times New Roman" w:cs="Times New Roman" w:hint="default"/>
+      </w:rPr>
+    </w:lvl>
+    <w:lvl w:ilvl="1" w:tplc="0C0A0019" w:tentative="1">
+      <w:start w:val="1"/>
+      <w:numFmt w:val="lowerLetter"/>
+      <w:lvlText w:val="%2."/>
+      <w:lvlJc w:val="left"/>
+      <w:pPr>
+        <w:ind w:left="1440" w:hanging="360"/>
+      </w:pPr>
+    </w:lvl>
+    <w:lvl w:ilvl="2" w:tplc="0C0A001B" w:tentative="1">
+      <w:start w:val="1"/>
+      <w:numFmt w:val="lowerRoman"/>
+      <w:lvlText w:val="%3."/>
+      <w:lvlJc w:val="right"/>
+      <w:pPr>
+        <w:ind w:left="2160" w:hanging="180"/>
+      </w:pPr>
+    </w:lvl>
+    <w:lvl w:ilvl="3" w:tplc="0C0A000F" w:tentative="1">
+      <w:start w:val="1"/>
+      <w:numFmt w:val="decimal"/>
+      <w:lvlText w:val="%4."/>
+      <w:lvlJc w:val="left"/>
+      <w:pPr>
+        <w:ind w:left="2880" w:hanging="360"/>
+      </w:pPr>
+    </w:lvl>
+    <w:lvl w:ilvl="4" w:tplc="0C0A0019" w:tentative="1">
+      <w:start w:val="1"/>
+      <w:numFmt w:val="lowerLetter"/>
+      <w:lvlText w:val="%5."/>
+      <w:lvlJc w:val="left"/>
+      <w:pPr>
+        <w:ind w:left="3600" w:hanging="360"/>
+      </w:pPr>
+    </w:lvl>
+    <w:lvl w:ilvl="5" w:tplc="0C0A001B" w:tentative="1">
+      <w:start w:val="1"/>
+      <w:numFmt w:val="lowerRoman"/>
+      <w:lvlText w:val="%6."/>
+      <w:lvlJc w:val="right"/>
+      <w:pPr>
+        <w:ind w:left="4320" w:hanging="180"/>
+      </w:pPr>
+    </w:lvl>
+    <w:lvl w:ilvl="6" w:tplc="0C0A000F" w:tentative="1">
+      <w:start w:val="1"/>
+      <w:numFmt w:val="decimal"/>
+      <w:lvlText w:val="%7."/>
+      <w:lvlJc w:val="left"/>
+      <w:pPr>
+        <w:ind w:left="5040" w:hanging="360"/>
+      </w:pPr>
+    </w:lvl>
+    <w:lvl w:ilvl="7" w:tplc="0C0A0019" w:tentative="1">
+      <w:start w:val="1"/>
+      <w:numFmt w:val="lowerLetter"/>
+      <w:lvlText w:val="%8."/>
+      <w:lvlJc w:val="left"/>
+      <w:pPr>
+        <w:ind w:left="5760" w:hanging="360"/>
+      </w:pPr>
+    </w:lvl>
+    <w:lvl w:ilvl="8" w:tplc="0C0A001B" w:tentative="1">
+      <w:start w:val="1"/>
+      <w:numFmt w:val="lowerRoman"/>
+      <w:lvlText w:val="%9."/>
+      <w:lvlJc w:val="right"/>
+      <w:pPr>
+        <w:ind w:left="6480" w:hanging="180"/>
+      </w:pPr>
+    </w:lvl>
+  </w:abstractNum>
+  <w:abstractNum w:abstractNumId="14" w15:restartNumberingAfterBreak="0">
     <w:nsid w:val="4C53505B"/>
     <w:multiLevelType w:val="multilevel"/>
     <w:tmpl w:val="CE10DBD8"/>
@@ -15598,7 +16134,7 @@
       </w:rPr>
     </w:lvl>
   </w:abstractNum>
-  <w:abstractNum w:abstractNumId="14" w15:restartNumberingAfterBreak="0">
+  <w:abstractNum w:abstractNumId="15" w15:restartNumberingAfterBreak="0">
     <w:nsid w:val="4D447C7C"/>
     <w:multiLevelType w:val="multilevel"/>
     <w:tmpl w:val="053C1B24"/>
@@ -15684,7 +16220,7 @@
       </w:pPr>
     </w:lvl>
   </w:abstractNum>
-  <w:abstractNum w:abstractNumId="15" w15:restartNumberingAfterBreak="0">
+  <w:abstractNum w:abstractNumId="16" w15:restartNumberingAfterBreak="0">
     <w:nsid w:val="5867393F"/>
     <w:multiLevelType w:val="hybridMultilevel"/>
     <w:tmpl w:val="ED1E5776"/>
@@ -15773,7 +16309,7 @@
       </w:pPr>
     </w:lvl>
   </w:abstractNum>
-  <w:abstractNum w:abstractNumId="16" w15:restartNumberingAfterBreak="0">
+  <w:abstractNum w:abstractNumId="17" w15:restartNumberingAfterBreak="0">
     <w:nsid w:val="5EFE0776"/>
     <w:multiLevelType w:val="multilevel"/>
     <w:tmpl w:val="BF1AED0A"/>
@@ -15859,7 +16395,7 @@
       </w:pPr>
     </w:lvl>
   </w:abstractNum>
-  <w:abstractNum w:abstractNumId="17" w15:restartNumberingAfterBreak="0">
+  <w:abstractNum w:abstractNumId="18" w15:restartNumberingAfterBreak="0">
     <w:nsid w:val="6CF37043"/>
     <w:multiLevelType w:val="hybridMultilevel"/>
     <w:tmpl w:val="8D9E6E82"/>
@@ -15958,19 +16494,19 @@
     <w:abstractNumId w:val="6"/>
   </w:num>
   <w:num w:numId="4">
-    <w:abstractNumId w:val="13"/>
+    <w:abstractNumId w:val="14"/>
   </w:num>
   <w:num w:numId="5">
     <w:abstractNumId w:val="11"/>
   </w:num>
   <w:num w:numId="6">
-    <w:abstractNumId w:val="16"/>
+    <w:abstractNumId w:val="17"/>
   </w:num>
   <w:num w:numId="7">
-    <w:abstractNumId w:val="14"/>
+    <w:abstractNumId w:val="15"/>
   </w:num>
   <w:num w:numId="8">
-    <w:abstractNumId w:val="15"/>
+    <w:abstractNumId w:val="16"/>
   </w:num>
   <w:num w:numId="9">
     <w:abstractNumId w:val="5"/>
@@ -15979,7 +16515,7 @@
     <w:abstractNumId w:val="3"/>
   </w:num>
   <w:num w:numId="11">
-    <w:abstractNumId w:val="12"/>
+    <w:abstractNumId w:val="13"/>
   </w:num>
   <w:num w:numId="12">
     <w:abstractNumId w:val="1"/>
@@ -15994,13 +16530,16 @@
     <w:abstractNumId w:val="8"/>
   </w:num>
   <w:num w:numId="16">
-    <w:abstractNumId w:val="17"/>
+    <w:abstractNumId w:val="18"/>
   </w:num>
   <w:num w:numId="17">
     <w:abstractNumId w:val="7"/>
   </w:num>
   <w:num w:numId="18">
     <w:abstractNumId w:val="2"/>
+  </w:num>
+  <w:num w:numId="19">
+    <w:abstractNumId w:val="12"/>
   </w:num>
   <w:numIdMacAtCleanup w:val="11"/>
 </w:numbering>
@@ -16421,6 +16960,7 @@
     <w:name w:val="heading 2"/>
     <w:basedOn w:val="Normal"/>
     <w:next w:val="Normal"/>
+    <w:link w:val="Ttulo2Car"/>
     <w:qFormat/>
     <w:pPr>
       <w:keepNext/>
@@ -16933,6 +17473,16 @@
     <w:uiPriority w:val="99"/>
     <w:rsid w:val="00BA13FF"/>
   </w:style>
+  <w:style w:type="character" w:customStyle="1" w:styleId="Ttulo2Car">
+    <w:name w:val="Título 2 Car"/>
+    <w:basedOn w:val="Fuentedeprrafopredeter"/>
+    <w:link w:val="Ttulo2"/>
+    <w:rsid w:val="00F82749"/>
+    <w:rPr>
+      <w:i/>
+      <w:iCs/>
+    </w:rPr>
+  </w:style>
 </w:styles>
 </file>
 
@@ -17202,7 +17752,7 @@
 </file>
 
 <file path=customXml/itemProps1.xml><?xml version="1.0" encoding="utf-8"?>
-<ds:datastoreItem xmlns:ds="http://schemas.openxmlformats.org/officeDocument/2006/customXml" ds:itemID="{F1FAE188-8990-4282-AC63-1FE47BB80F7E}">
+<ds:datastoreItem xmlns:ds="http://schemas.openxmlformats.org/officeDocument/2006/customXml" ds:itemID="{71DE6F01-7B34-4C8A-BCB9-42C5C05E17BE}">
   <ds:schemaRefs>
     <ds:schemaRef ds:uri="http://schemas.openxmlformats.org/officeDocument/2006/bibliography"/>
   </ds:schemaRefs>

</xml_diff>